<commit_message>
gerador de certificados atualização
</commit_message>
<xml_diff>
--- a/backend/app/template.docx
+++ b/backend/app/template.docx
@@ -761,7 +761,7 @@
           <w:sz w:val="65"/>
           <w:szCs w:val="65"/>
         </w:rPr>
-        <w:t xml:space="preserve"> do </w:t>
+        <w:t>/</w:t>
       </w:r>
       <w:r>
         <w:rPr>
@@ -808,7 +808,7 @@
           <w:sz w:val="65"/>
           <w:szCs w:val="65"/>
         </w:rPr>
-        <w:t xml:space="preserve"> de </w:t>
+        <w:t>/</w:t>
       </w:r>
       <w:r>
         <w:rPr>

</xml_diff>